<commit_message>
P microbit - Update auf v1.2 mit Lizenzierung (#2)
</commit_message>
<xml_diff>
--- a/P_microBit_Einführung/ET2D_P_microBit_EN_v1.2.docx
+++ b/P_microBit_Einführung/ET2D_P_microBit_EN_v1.2.docx
@@ -15,17 +15,18 @@
       </w:pPr>
       <w:r>
         <w:rPr>
+          <w:noProof/>
           <w:color w:val="A6A6A6" w:themeColor="background1" w:themeShade="A6"/>
           <w:lang w:val="en-GB" w:eastAsia="de-AT"/>
         </w:rPr>
         <w:drawing>
-          <wp:anchor distT="0" distB="0" distL="114300" distR="114300" simplePos="0" relativeHeight="251664384" behindDoc="1" locked="0" layoutInCell="1" allowOverlap="1" wp14:anchorId="1171B09F" wp14:editId="1171B0A0">
+          <wp:anchor distT="0" distB="0" distL="114300" distR="114300" simplePos="0" relativeHeight="251664384" behindDoc="1" locked="0" layoutInCell="1" allowOverlap="1" wp14:anchorId="1171B09F" wp14:editId="1E6412D1">
             <wp:simplePos x="0" y="0"/>
             <wp:positionH relativeFrom="column">
-              <wp:posOffset>5247005</wp:posOffset>
+              <wp:posOffset>5248244</wp:posOffset>
             </wp:positionH>
             <wp:positionV relativeFrom="paragraph">
-              <wp:posOffset>-639445</wp:posOffset>
+              <wp:posOffset>-639600</wp:posOffset>
             </wp:positionV>
             <wp:extent cx="1033200" cy="1033200"/>
             <wp:effectExtent l="0" t="0" r="0" b="0"/>
@@ -38,33 +39,14 @@
               <a:graphicData uri="http://schemas.openxmlformats.org/drawingml/2006/picture">
                 <pic:pic xmlns:pic="http://schemas.openxmlformats.org/drawingml/2006/picture">
                   <pic:nvPicPr>
-                    <pic:cNvPr id="0" name="Picture 1" descr="H:\Museumspädagogik\KULTURVERMITTLER\FÜHRUNGSUNTERLAGEN\weiter_gedacht_\PRODUKTION UND ARBEIT\techLAB freier Betrieb\easy things to do\Dauer_Buttons_neu\20 min_Button_neu.png"/>
+                    <pic:cNvPr id="2" name="Grafik 2"/>
                     <pic:cNvPicPr>
                       <a:picLocks noChangeAspect="1" noChangeArrowheads="1"/>
                     </pic:cNvPicPr>
                   </pic:nvPicPr>
                   <pic:blipFill>
                     <a:blip r:embed="rId11" cstate="print">
-                      <a:duotone>
-                        <a:schemeClr val="accent3">
-                          <a:shade val="45000"/>
-                          <a:satMod val="135000"/>
-                        </a:schemeClr>
-                        <a:prstClr val="white"/>
-                      </a:duotone>
                       <a:extLst>
-                        <a:ext uri="{BEBA8EAE-BF5A-486C-A8C5-ECC9F3942E4B}">
-                          <a14:imgProps xmlns:a14="http://schemas.microsoft.com/office/drawing/2010/main">
-                            <a14:imgLayer r:embed="rId12">
-                              <a14:imgEffect>
-                                <a14:colorTemperature colorTemp="5700"/>
-                              </a14:imgEffect>
-                              <a14:imgEffect>
-                                <a14:saturation sat="1000"/>
-                              </a14:imgEffect>
-                            </a14:imgLayer>
-                          </a14:imgProps>
-                        </a:ext>
                         <a:ext uri="{28A0092B-C50C-407E-A947-70E740481C1C}">
                           <a14:useLocalDpi xmlns:a14="http://schemas.microsoft.com/office/drawing/2010/main" val="0"/>
                         </a:ext>
@@ -101,6 +83,7 @@
       <w:r>
         <w:rPr>
           <w:b/>
+          <w:noProof/>
           <w:sz w:val="28"/>
           <w:lang w:val="en-GB" w:eastAsia="de-AT"/>
         </w:rPr>
@@ -130,11 +113,11 @@
                     </pic:cNvPicPr>
                   </pic:nvPicPr>
                   <pic:blipFill>
-                    <a:blip r:embed="rId13" cstate="print">
+                    <a:blip r:embed="rId12" cstate="print">
                       <a:extLst>
                         <a:ext uri="{BEBA8EAE-BF5A-486C-A8C5-ECC9F3942E4B}">
                           <a14:imgProps xmlns:a14="http://schemas.microsoft.com/office/drawing/2010/main">
-                            <a14:imgLayer r:embed="rId14">
+                            <a14:imgLayer r:embed="rId13">
                               <a14:imgEffect>
                                 <a14:artisticPhotocopy trans="50000"/>
                               </a14:imgEffect>
@@ -324,6 +307,7 @@
       <w:r>
         <w:rPr>
           <w:rFonts w:ascii="Sofia Pro Regular" w:hAnsi="Sofia Pro Regular"/>
+          <w:noProof/>
           <w:sz w:val="32"/>
           <w:szCs w:val="32"/>
           <w:lang w:val="en-GB" w:eastAsia="de-AT"/>
@@ -477,6 +461,7 @@
       </w:pPr>
       <w:r>
         <w:rPr>
+          <w:noProof/>
           <w:lang w:val="en-GB" w:eastAsia="de-AT"/>
         </w:rPr>
         <w:drawing>
@@ -503,7 +488,7 @@
                     <pic:cNvPicPr/>
                   </pic:nvPicPr>
                   <pic:blipFill>
-                    <a:blip r:embed="rId15" cstate="print">
+                    <a:blip r:embed="rId14" cstate="print">
                       <a:extLst>
                         <a:ext uri="{28A0092B-C50C-407E-A947-70E740481C1C}">
                           <a14:useLocalDpi xmlns:a14="http://schemas.microsoft.com/office/drawing/2010/main" val="0"/>
@@ -548,14 +533,7 @@
           <w:rFonts w:ascii="Sofia Pro Regular" w:hAnsi="Sofia Pro Regular" w:cstheme="minorHAnsi"/>
           <w:lang w:val="en-GB"/>
         </w:rPr>
-        <w:t xml:space="preserve"> </w:t>
-      </w:r>
-      <w:r>
-        <w:rPr>
-          <w:rFonts w:ascii="Sofia Pro Regular" w:hAnsi="Sofia Pro Regular" w:cstheme="minorHAnsi"/>
-          <w:lang w:val="en-GB"/>
-        </w:rPr>
-        <w:t xml:space="preserve">The </w:t>
+        <w:t xml:space="preserve"> The </w:t>
       </w:r>
       <w:proofErr w:type="spellStart"/>
       <w:proofErr w:type="gramStart"/>
@@ -673,25 +651,6 @@
     </w:p>
     <w:p>
       <w:pPr>
-        <w:pStyle w:val="Listenabsatz"/>
-        <w:spacing w:after="0"/>
-        <w:ind w:left="360"/>
-        <w:contextualSpacing w:val="0"/>
-        <w:rPr>
-          <w:rFonts w:ascii="Sofia Pro Regular" w:hAnsi="Sofia Pro Regular"/>
-          <w:lang w:val="en-GB"/>
-        </w:rPr>
-      </w:pPr>
-      <w:r>
-        <w:rPr>
-          <w:rFonts w:ascii="Sofia Pro Regular" w:hAnsi="Sofia Pro Regular"/>
-          <w:lang w:val="en-GB"/>
-        </w:rPr>
-        <w:t>Let’s go!</w:t>
-      </w:r>
-    </w:p>
-    <w:p>
-      <w:pPr>
         <w:spacing w:after="0"/>
         <w:ind w:firstLine="708"/>
         <w:rPr>
@@ -702,6 +661,7 @@
       <w:r>
         <w:rPr>
           <w:rFonts w:ascii="Sofia Pro Regular" w:hAnsi="Sofia Pro Regular"/>
+          <w:noProof/>
           <w:lang w:val="en-GB" w:eastAsia="de-AT"/>
         </w:rPr>
         <mc:AlternateContent>
@@ -856,6 +816,7 @@
       </w:pPr>
       <w:r>
         <w:rPr>
+          <w:noProof/>
           <w:color w:val="70AD47" w:themeColor="accent6"/>
           <w:lang w:val="en-GB" w:eastAsia="de-AT"/>
         </w:rPr>
@@ -895,7 +856,7 @@
                           </pic:cNvPicPr>
                         </pic:nvPicPr>
                         <pic:blipFill>
-                          <a:blip r:embed="rId16" cstate="print">
+                          <a:blip r:embed="rId15" cstate="print">
                             <a:extLst>
                               <a:ext uri="{28A0092B-C50C-407E-A947-70E740481C1C}">
                                 <a14:useLocalDpi xmlns:a14="http://schemas.microsoft.com/office/drawing/2010/main" val="0"/>
@@ -1547,6 +1508,7 @@
       </w:pPr>
       <w:r>
         <w:rPr>
+          <w:noProof/>
           <w:lang w:val="en-GB" w:eastAsia="de-AT"/>
         </w:rPr>
         <w:drawing>
@@ -1663,6 +1625,7 @@
       <w:r>
         <w:rPr>
           <w:rFonts w:ascii="Sofia Pro Regular" w:hAnsi="Sofia Pro Regular"/>
+          <w:noProof/>
           <w:position w:val="-6"/>
           <w:lang w:val="en-GB" w:eastAsia="de-AT"/>
         </w:rPr>
@@ -1827,15 +1790,7 @@
           <w:color w:val="7030A0"/>
           <w:lang w:val="en-GB"/>
         </w:rPr>
-        <w:t>area</w:t>
-      </w:r>
-      <w:r>
-        <w:rPr>
-          <w:rFonts w:ascii="Sofia Pro Regular" w:hAnsi="Sofia Pro Regular"/>
-          <w:color w:val="7030A0"/>
-          <w:lang w:val="en-GB"/>
-        </w:rPr>
-        <w:t xml:space="preserve"> B</w:t>
+        <w:t>area B</w:t>
       </w:r>
       <w:r>
         <w:rPr>
@@ -1890,6 +1845,7 @@
       <w:r>
         <w:rPr>
           <w:rFonts w:ascii="Sofia Pro Regular" w:hAnsi="Sofia Pro Regular"/>
+          <w:noProof/>
           <w:position w:val="-12"/>
           <w:lang w:val="en-GB" w:eastAsia="de-AT"/>
         </w:rPr>
@@ -2021,6 +1977,7 @@
       </w:pPr>
       <w:r>
         <w:rPr>
+          <w:noProof/>
           <w:lang w:val="en-GB" w:eastAsia="de-AT"/>
         </w:rPr>
         <w:lastRenderedPageBreak/>
@@ -2175,6 +2132,7 @@
       </w:r>
       <w:r>
         <w:rPr>
+          <w:noProof/>
           <w:position w:val="-6"/>
           <w:lang w:val="en-GB" w:eastAsia="de-AT"/>
         </w:rPr>
@@ -2245,6 +2203,7 @@
       <w:r>
         <w:rPr>
           <w:rFonts w:ascii="Sofia Pro Regular" w:hAnsi="Sofia Pro Regular"/>
+          <w:noProof/>
           <w:position w:val="-70"/>
           <w:lang w:val="en-GB" w:eastAsia="de-AT"/>
         </w:rPr>
@@ -2723,6 +2682,7 @@
       <w:r>
         <w:rPr>
           <w:rFonts w:ascii="Sofia Pro Regular" w:hAnsi="Sofia Pro Regular"/>
+          <w:noProof/>
           <w:lang w:val="en-GB" w:eastAsia="de-AT"/>
         </w:rPr>
         <mc:AlternateContent>
@@ -2819,6 +2779,7 @@
       <w:r>
         <w:rPr>
           <w:rFonts w:ascii="Sofia Pro Regular" w:hAnsi="Sofia Pro Regular"/>
+          <w:noProof/>
           <w:lang w:val="en-GB" w:eastAsia="de-AT"/>
         </w:rPr>
         <w:drawing>
@@ -2958,6 +2919,7 @@
       </w:r>
       <w:r>
         <w:rPr>
+          <w:noProof/>
           <w:position w:val="-18"/>
           <w:lang w:val="en-GB" w:eastAsia="de-AT"/>
         </w:rPr>
@@ -3026,6 +2988,7 @@
       </w:r>
       <w:r>
         <w:rPr>
+          <w:noProof/>
           <w:position w:val="-12"/>
           <w:lang w:val="en-GB" w:eastAsia="de-AT"/>
         </w:rPr>
@@ -3108,6 +3071,7 @@
       </w:r>
       <w:r>
         <w:rPr>
+          <w:noProof/>
           <w:position w:val="-6"/>
           <w:lang w:val="en-GB" w:eastAsia="de-AT"/>
         </w:rPr>
@@ -3232,6 +3196,7 @@
       </w:r>
       <w:r>
         <w:rPr>
+          <w:noProof/>
           <w:position w:val="-12"/>
           <w:lang w:val="en-GB" w:eastAsia="de-AT"/>
         </w:rPr>
@@ -3299,6 +3264,7 @@
       <w:r>
         <w:rPr>
           <w:rFonts w:ascii="Sofia Pro Bold" w:hAnsi="Sofia Pro Bold"/>
+          <w:noProof/>
           <w:sz w:val="26"/>
           <w:szCs w:val="26"/>
           <w:lang w:val="en-GB" w:eastAsia="de-AT"/>
@@ -3404,12 +3370,9 @@
       </w:r>
     </w:p>
     <w:sectPr>
-      <w:headerReference w:type="even" r:id="rId31"/>
-      <w:headerReference w:type="default" r:id="rId32"/>
-      <w:footerReference w:type="even" r:id="rId33"/>
-      <w:footerReference w:type="default" r:id="rId34"/>
-      <w:headerReference w:type="first" r:id="rId35"/>
-      <w:footerReference w:type="first" r:id="rId36"/>
+      <w:footerReference w:type="default" r:id="rId31"/>
+      <w:headerReference w:type="first" r:id="rId32"/>
+      <w:footerReference w:type="first" r:id="rId33"/>
       <w:pgSz w:w="11906" w:h="16838"/>
       <w:pgMar w:top="1417" w:right="1417" w:bottom="1134" w:left="1417" w:header="708" w:footer="708" w:gutter="0"/>
       <w:cols w:space="708"/>
@@ -3445,16 +3408,6 @@
 </file>
 
 <file path=word/footer1.xml><?xml version="1.0" encoding="utf-8"?>
-<w:ftr xmlns:wpc="http://schemas.microsoft.com/office/word/2010/wordprocessingCanvas" xmlns:cx="http://schemas.microsoft.com/office/drawing/2014/chartex" xmlns:cx1="http://schemas.microsoft.com/office/drawing/2015/9/8/chartex" xmlns:cx2="http://schemas.microsoft.com/office/drawing/2015/10/21/chartex" xmlns:cx3="http://schemas.microsoft.com/office/drawing/2016/5/9/chartex" xmlns:cx4="http://schemas.microsoft.com/office/drawing/2016/5/10/chartex" xmlns:cx5="http://schemas.microsoft.com/office/drawing/2016/5/11/chartex" xmlns:cx6="http://schemas.microsoft.com/office/drawing/2016/5/12/chartex" xmlns:cx7="http://schemas.microsoft.com/office/drawing/2016/5/13/chartex" xmlns:cx8="http://schemas.microsoft.com/office/drawing/2016/5/14/chartex" xmlns:mc="http://schemas.openxmlformats.org/markup-compatibility/2006" xmlns:aink="http://schemas.microsoft.com/office/drawing/2016/ink" xmlns:am3d="http://schemas.microsoft.com/office/drawing/2017/model3d" xmlns:o="urn:schemas-microsoft-com:office:office" xmlns:oel="http://schemas.microsoft.com/office/2019/extlst" xmlns:r="http://schemas.openxmlformats.org/officeDocument/2006/relationships" xmlns:m="http://schemas.openxmlformats.org/officeDocument/2006/math" xmlns:v="urn:schemas-microsoft-com:vml" xmlns:wp14="http://schemas.microsoft.com/office/word/2010/wordprocessingDrawing" xmlns:wp="http://schemas.openxmlformats.org/drawingml/2006/wordprocessingDrawing" xmlns:w10="urn:schemas-microsoft-com:office:word" xmlns:w="http://schemas.openxmlformats.org/wordprocessingml/2006/main" xmlns:w14="http://schemas.microsoft.com/office/word/2010/wordml" xmlns:w15="http://schemas.microsoft.com/office/word/2012/wordml" xmlns:w16cex="http://schemas.microsoft.com/office/word/2018/wordml/cex" xmlns:w16cid="http://schemas.microsoft.com/office/word/2016/wordml/cid" xmlns:w16="http://schemas.microsoft.com/office/word/2018/wordml" xmlns:w16sdtdh="http://schemas.microsoft.com/office/word/2020/wordml/sdtdatahash" xmlns:w16se="http://schemas.microsoft.com/office/word/2015/wordml/symex" xmlns:wpg="http://schemas.microsoft.com/office/word/2010/wordprocessingGroup" xmlns:wpi="http://schemas.microsoft.com/office/word/2010/wordprocessingInk" xmlns:wne="http://schemas.microsoft.com/office/word/2006/wordml" xmlns:wps="http://schemas.microsoft.com/office/word/2010/wordprocessingShape" mc:Ignorable="w14 w15 w16se w16cid w16 w16cex w16sdtdh wp14">
-  <w:p>
-    <w:pPr>
-      <w:pStyle w:val="Fuzeile"/>
-    </w:pPr>
-  </w:p>
-</w:ftr>
-</file>
-
-<file path=word/footer2.xml><?xml version="1.0" encoding="utf-8"?>
 <w:ftr xmlns:wpc="http://schemas.microsoft.com/office/word/2010/wordprocessingCanvas" xmlns:cx="http://schemas.microsoft.com/office/drawing/2014/chartex" xmlns:cx1="http://schemas.microsoft.com/office/drawing/2015/9/8/chartex" xmlns:cx2="http://schemas.microsoft.com/office/drawing/2015/10/21/chartex" xmlns:cx3="http://schemas.microsoft.com/office/drawing/2016/5/9/chartex" xmlns:cx4="http://schemas.microsoft.com/office/drawing/2016/5/10/chartex" xmlns:cx5="http://schemas.microsoft.com/office/drawing/2016/5/11/chartex" xmlns:cx6="http://schemas.microsoft.com/office/drawing/2016/5/12/chartex" xmlns:cx7="http://schemas.microsoft.com/office/drawing/2016/5/13/chartex" xmlns:cx8="http://schemas.microsoft.com/office/drawing/2016/5/14/chartex" xmlns:mc="http://schemas.openxmlformats.org/markup-compatibility/2006" xmlns:aink="http://schemas.microsoft.com/office/drawing/2016/ink" xmlns:am3d="http://schemas.microsoft.com/office/drawing/2017/model3d" xmlns:o="urn:schemas-microsoft-com:office:office" xmlns:oel="http://schemas.microsoft.com/office/2019/extlst" xmlns:r="http://schemas.openxmlformats.org/officeDocument/2006/relationships" xmlns:m="http://schemas.openxmlformats.org/officeDocument/2006/math" xmlns:v="urn:schemas-microsoft-com:vml" xmlns:wp14="http://schemas.microsoft.com/office/word/2010/wordprocessingDrawing" xmlns:wp="http://schemas.openxmlformats.org/drawingml/2006/wordprocessingDrawing" xmlns:w10="urn:schemas-microsoft-com:office:word" xmlns:w="http://schemas.openxmlformats.org/wordprocessingml/2006/main" xmlns:w14="http://schemas.microsoft.com/office/word/2010/wordml" xmlns:w15="http://schemas.microsoft.com/office/word/2012/wordml" xmlns:w16cex="http://schemas.microsoft.com/office/word/2018/wordml/cex" xmlns:w16cid="http://schemas.microsoft.com/office/word/2016/wordml/cid" xmlns:w16="http://schemas.microsoft.com/office/word/2018/wordml" xmlns:w16sdtdh="http://schemas.microsoft.com/office/word/2020/wordml/sdtdatahash" xmlns:w16se="http://schemas.microsoft.com/office/word/2015/wordml/symex" xmlns:wpg="http://schemas.microsoft.com/office/word/2010/wordprocessingGroup" xmlns:wpi="http://schemas.microsoft.com/office/word/2010/wordprocessingInk" xmlns:wne="http://schemas.microsoft.com/office/word/2006/wordml" xmlns:wps="http://schemas.microsoft.com/office/word/2010/wordprocessingShape" mc:Ignorable="w14 w15 w16se w16cid w16 w16cex w16sdtdh wp14">
   <w:sdt>
     <w:sdtPr>
@@ -3481,6 +3434,7 @@
             <w:color w:val="A6A6A6" w:themeColor="background1" w:themeShade="A6"/>
             <w:sz w:val="18"/>
             <w:szCs w:val="18"/>
+            <w:lang w:val="en-GB"/>
           </w:rPr>
         </w:pPr>
         <w:r>
@@ -3494,13 +3448,13 @@
           <mc:AlternateContent>
             <mc:Choice Requires="wps">
               <w:drawing>
-                <wp:anchor distT="45720" distB="45720" distL="114300" distR="114300" simplePos="0" relativeHeight="251663360" behindDoc="0" locked="0" layoutInCell="1" allowOverlap="1" wp14:anchorId="1171B0D6" wp14:editId="1171B0D7">
+                <wp:anchor distT="45720" distB="45720" distL="114300" distR="114300" simplePos="0" relativeHeight="251663360" behindDoc="0" locked="0" layoutInCell="1" allowOverlap="1" wp14:anchorId="3402EE16" wp14:editId="6F7484C0">
                   <wp:simplePos x="0" y="0"/>
                   <wp:positionH relativeFrom="rightMargin">
-                    <wp:posOffset>363855</wp:posOffset>
+                    <wp:posOffset>346075</wp:posOffset>
                   </wp:positionH>
                   <wp:positionV relativeFrom="paragraph">
-                    <wp:posOffset>140970</wp:posOffset>
+                    <wp:posOffset>127284</wp:posOffset>
                   </wp:positionV>
                   <wp:extent cx="508884" cy="332989"/>
                   <wp:effectExtent l="0" t="0" r="5715" b="0"/>
@@ -3553,7 +3507,7 @@
                                   <w:szCs w:val="30"/>
                                   <w:lang w:val="de-DE"/>
                                 </w:rPr>
-                                <w:t>DE</w:t>
+                                <w:t>EN</w:t>
                               </w:r>
                             </w:p>
                           </w:txbxContent>
@@ -3575,11 +3529,11 @@
             </mc:Choice>
             <mc:Fallback>
               <w:pict>
-                <v:shapetype w14:anchorId="1171B0D6" id="_x0000_t202" coordsize="21600,21600" o:spt="202" path="m,l,21600r21600,l21600,xe">
+                <v:shapetype w14:anchorId="3402EE16" id="_x0000_t202" coordsize="21600,21600" o:spt="202" path="m,l,21600r21600,l21600,xe">
                   <v:stroke joinstyle="miter"/>
                   <v:path gradientshapeok="t" o:connecttype="rect"/>
                 </v:shapetype>
-                <v:shape id="_x0000_s1035" type="#_x0000_t202" style="position:absolute;margin-left:28.65pt;margin-top:11.1pt;width:40.05pt;height:26.2pt;z-index:251663360;visibility:visible;mso-wrap-style:square;mso-width-percent:0;mso-height-percent:0;mso-wrap-distance-left:9pt;mso-wrap-distance-top:3.6pt;mso-wrap-distance-right:9pt;mso-wrap-distance-bottom:3.6pt;mso-position-horizontal:absolute;mso-position-horizontal-relative:right-margin-area;mso-position-vertical:absolute;mso-position-vertical-relative:text;mso-width-percent:0;mso-height-percent:0;mso-width-relative:margin;mso-height-relative:margin;v-text-anchor:top" o:gfxdata="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" stroked="f">
+                <v:shape id="_x0000_s1035" type="#_x0000_t202" style="position:absolute;margin-left:27.25pt;margin-top:10pt;width:40.05pt;height:26.2pt;z-index:251663360;visibility:visible;mso-wrap-style:square;mso-width-percent:0;mso-height-percent:0;mso-wrap-distance-left:9pt;mso-wrap-distance-top:3.6pt;mso-wrap-distance-right:9pt;mso-wrap-distance-bottom:3.6pt;mso-position-horizontal:absolute;mso-position-horizontal-relative:right-margin-area;mso-position-vertical:absolute;mso-position-vertical-relative:text;mso-width-percent:0;mso-height-percent:0;mso-width-relative:margin;mso-height-relative:margin;v-text-anchor:top" o:gfxdata="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" stroked="f">
                   <v:textbox>
                     <w:txbxContent>
                       <w:p>
@@ -3600,7 +3554,7 @@
                             <w:szCs w:val="30"/>
                             <w:lang w:val="de-DE"/>
                           </w:rPr>
-                          <w:t>DE</w:t>
+                          <w:t>EN</w:t>
                         </w:r>
                       </w:p>
                     </w:txbxContent>
@@ -3617,13 +3571,144 @@
             <w:color w:val="A6A6A6" w:themeColor="background1" w:themeShade="A6"/>
             <w:sz w:val="18"/>
             <w:szCs w:val="18"/>
+            <w:lang w:val="en-GB"/>
           </w:rPr>
-          <w:t>V1.1</w:t>
+          <w:t>v</w:t>
         </w:r>
         <w:r>
+          <w:rPr>
+            <w:rFonts w:ascii="Sofia Pro Regular" w:hAnsi="Sofia Pro Regular"/>
+            <w:color w:val="A6A6A6" w:themeColor="background1" w:themeShade="A6"/>
+            <w:sz w:val="18"/>
+            <w:szCs w:val="18"/>
+            <w:lang w:val="en-GB"/>
+          </w:rPr>
+          <w:t>1</w:t>
+        </w:r>
+        <w:r>
+          <w:rPr>
+            <w:rFonts w:ascii="Sofia Pro Regular" w:hAnsi="Sofia Pro Regular"/>
+            <w:color w:val="A6A6A6" w:themeColor="background1" w:themeShade="A6"/>
+            <w:sz w:val="18"/>
+            <w:szCs w:val="18"/>
+            <w:lang w:val="en-GB"/>
+          </w:rPr>
+          <w:t>.</w:t>
+        </w:r>
+        <w:r>
+          <w:rPr>
+            <w:rFonts w:ascii="Sofia Pro Regular" w:hAnsi="Sofia Pro Regular"/>
+            <w:color w:val="A6A6A6" w:themeColor="background1" w:themeShade="A6"/>
+            <w:sz w:val="18"/>
+            <w:szCs w:val="18"/>
+            <w:lang w:val="en-GB"/>
+          </w:rPr>
+          <w:t>2</w:t>
+        </w:r>
+        <w:r>
+          <w:rPr>
+            <w:rFonts w:ascii="Sofia Pro Regular" w:hAnsi="Sofia Pro Regular"/>
+            <w:color w:val="A6A6A6" w:themeColor="background1" w:themeShade="A6"/>
+            <w:sz w:val="18"/>
+            <w:szCs w:val="18"/>
+            <w:lang w:val="en-GB"/>
+          </w:rPr>
           <w:tab/>
         </w:r>
         <w:r>
+          <w:rPr>
+            <w:noProof/>
+            <w:position w:val="-8"/>
+          </w:rPr>
+          <w:drawing>
+            <wp:inline distT="0" distB="0" distL="0" distR="0" wp14:anchorId="6415B3E2" wp14:editId="2FA2C1F0">
+              <wp:extent cx="565785" cy="198755"/>
+              <wp:effectExtent l="0" t="0" r="5715" b="0"/>
+              <wp:docPr id="7" name="Grafik 7"/>
+              <wp:cNvGraphicFramePr>
+                <a:graphicFrameLocks xmlns:a="http://schemas.openxmlformats.org/drawingml/2006/main" noChangeAspect="1"/>
+              </wp:cNvGraphicFramePr>
+              <a:graphic xmlns:a="http://schemas.openxmlformats.org/drawingml/2006/main">
+                <a:graphicData uri="http://schemas.openxmlformats.org/drawingml/2006/picture">
+                  <pic:pic xmlns:pic="http://schemas.openxmlformats.org/drawingml/2006/picture">
+                    <pic:nvPicPr>
+                      <pic:cNvPr id="1" name=""/>
+                      <pic:cNvPicPr/>
+                    </pic:nvPicPr>
+                    <pic:blipFill>
+                      <a:blip r:embed="rId1">
+                        <a:duotone>
+                          <a:schemeClr val="accent3">
+                            <a:shade val="45000"/>
+                            <a:satMod val="135000"/>
+                          </a:schemeClr>
+                          <a:prstClr val="white"/>
+                        </a:duotone>
+                        <a:extLst>
+                          <a:ext uri="{28A0092B-C50C-407E-A947-70E740481C1C}">
+                            <a14:useLocalDpi xmlns:a14="http://schemas.microsoft.com/office/drawing/2010/main" val="0"/>
+                          </a:ext>
+                        </a:extLst>
+                      </a:blip>
+                      <a:stretch>
+                        <a:fillRect/>
+                      </a:stretch>
+                    </pic:blipFill>
+                    <pic:spPr>
+                      <a:xfrm>
+                        <a:off x="0" y="0"/>
+                        <a:ext cx="565785" cy="198755"/>
+                      </a:xfrm>
+                      <a:prstGeom prst="rect">
+                        <a:avLst/>
+                      </a:prstGeom>
+                    </pic:spPr>
+                  </pic:pic>
+                </a:graphicData>
+              </a:graphic>
+            </wp:inline>
+          </w:drawing>
+        </w:r>
+        <w:r>
+          <w:rPr>
+            <w:rFonts w:ascii="Sofia Pro Regular" w:hAnsi="Sofia Pro Regular"/>
+            <w:color w:val="A6A6A6" w:themeColor="background1" w:themeShade="A6"/>
+            <w:sz w:val="18"/>
+            <w:szCs w:val="18"/>
+            <w:lang w:val="en-GB"/>
+          </w:rPr>
+          <w:t xml:space="preserve"> Licence: CC BY-SA 4.0 – techLAB (</w:t>
+        </w:r>
+        <w:proofErr w:type="spellStart"/>
+        <w:r>
+          <w:rPr>
+            <w:rFonts w:ascii="Sofia Pro Regular" w:hAnsi="Sofia Pro Regular"/>
+            <w:color w:val="A6A6A6" w:themeColor="background1" w:themeShade="A6"/>
+            <w:sz w:val="18"/>
+            <w:szCs w:val="18"/>
+            <w:lang w:val="en-GB"/>
+          </w:rPr>
+          <w:t>Technisches</w:t>
+        </w:r>
+        <w:proofErr w:type="spellEnd"/>
+        <w:r>
+          <w:rPr>
+            <w:rFonts w:ascii="Sofia Pro Regular" w:hAnsi="Sofia Pro Regular"/>
+            <w:color w:val="A6A6A6" w:themeColor="background1" w:themeShade="A6"/>
+            <w:sz w:val="18"/>
+            <w:szCs w:val="18"/>
+            <w:lang w:val="en-GB"/>
+          </w:rPr>
+          <w:t xml:space="preserve"> Museum Wien)</w:t>
+        </w:r>
+        <w:r>
+          <w:rPr>
+            <w:rFonts w:ascii="Sofia Pro Regular" w:hAnsi="Sofia Pro Regular"/>
+            <w:color w:val="A6A6A6" w:themeColor="background1" w:themeShade="A6"/>
+            <w:sz w:val="18"/>
+            <w:szCs w:val="18"/>
+            <w:lang w:val="en-GB"/>
+          </w:rPr>
           <w:tab/>
         </w:r>
         <w:r>
@@ -3641,6 +3726,7 @@
             <w:color w:val="A6A6A6" w:themeColor="background1" w:themeShade="A6"/>
             <w:sz w:val="18"/>
             <w:szCs w:val="18"/>
+            <w:lang w:val="en-GB"/>
           </w:rPr>
           <w:instrText>PAGE   \* MERGEFORMAT</w:instrText>
         </w:r>
@@ -3656,13 +3742,12 @@
         <w:r>
           <w:rPr>
             <w:rFonts w:ascii="Sofia Pro Regular" w:hAnsi="Sofia Pro Regular"/>
-            <w:noProof/>
             <w:color w:val="A6A6A6" w:themeColor="background1" w:themeShade="A6"/>
             <w:sz w:val="18"/>
             <w:szCs w:val="18"/>
-            <w:lang w:val="de-DE"/>
+            <w:lang w:val="en-GB"/>
           </w:rPr>
-          <w:t>1</w:t>
+          <w:t>2</w:t>
         </w:r>
         <w:r>
           <w:rPr>
@@ -3679,8 +3764,9 @@
             <w:color w:val="A6A6A6" w:themeColor="background1" w:themeShade="A6"/>
             <w:sz w:val="18"/>
             <w:szCs w:val="18"/>
+            <w:lang w:val="en-GB"/>
           </w:rPr>
-          <w:t xml:space="preserve"> von 2</w:t>
+          <w:t xml:space="preserve"> of 2 </w:t>
         </w:r>
       </w:p>
     </w:sdtContent>
@@ -3688,7 +3774,7 @@
 </w:ftr>
 </file>
 
-<file path=word/footer3.xml><?xml version="1.0" encoding="utf-8"?>
+<file path=word/footer2.xml><?xml version="1.0" encoding="utf-8"?>
 <w:ftr xmlns:wpc="http://schemas.microsoft.com/office/word/2010/wordprocessingCanvas" xmlns:cx="http://schemas.microsoft.com/office/drawing/2014/chartex" xmlns:cx1="http://schemas.microsoft.com/office/drawing/2015/9/8/chartex" xmlns:cx2="http://schemas.microsoft.com/office/drawing/2015/10/21/chartex" xmlns:cx3="http://schemas.microsoft.com/office/drawing/2016/5/9/chartex" xmlns:cx4="http://schemas.microsoft.com/office/drawing/2016/5/10/chartex" xmlns:cx5="http://schemas.microsoft.com/office/drawing/2016/5/11/chartex" xmlns:cx6="http://schemas.microsoft.com/office/drawing/2016/5/12/chartex" xmlns:cx7="http://schemas.microsoft.com/office/drawing/2016/5/13/chartex" xmlns:cx8="http://schemas.microsoft.com/office/drawing/2016/5/14/chartex" xmlns:mc="http://schemas.openxmlformats.org/markup-compatibility/2006" xmlns:aink="http://schemas.microsoft.com/office/drawing/2016/ink" xmlns:am3d="http://schemas.microsoft.com/office/drawing/2017/model3d" xmlns:o="urn:schemas-microsoft-com:office:office" xmlns:oel="http://schemas.microsoft.com/office/2019/extlst" xmlns:r="http://schemas.openxmlformats.org/officeDocument/2006/relationships" xmlns:m="http://schemas.openxmlformats.org/officeDocument/2006/math" xmlns:v="urn:schemas-microsoft-com:vml" xmlns:wp14="http://schemas.microsoft.com/office/word/2010/wordprocessingDrawing" xmlns:wp="http://schemas.openxmlformats.org/drawingml/2006/wordprocessingDrawing" xmlns:w10="urn:schemas-microsoft-com:office:word" xmlns:w="http://schemas.openxmlformats.org/wordprocessingml/2006/main" xmlns:w14="http://schemas.microsoft.com/office/word/2010/wordml" xmlns:w15="http://schemas.microsoft.com/office/word/2012/wordml" xmlns:w16cex="http://schemas.microsoft.com/office/word/2018/wordml/cex" xmlns:w16cid="http://schemas.microsoft.com/office/word/2016/wordml/cid" xmlns:w16="http://schemas.microsoft.com/office/word/2018/wordml" xmlns:w16sdtdh="http://schemas.microsoft.com/office/word/2020/wordml/sdtdatahash" xmlns:w16se="http://schemas.microsoft.com/office/word/2015/wordml/symex" xmlns:wpg="http://schemas.microsoft.com/office/word/2010/wordprocessingGroup" xmlns:wpi="http://schemas.microsoft.com/office/word/2010/wordprocessingInk" xmlns:wne="http://schemas.microsoft.com/office/word/2006/wordml" xmlns:wps="http://schemas.microsoft.com/office/word/2010/wordprocessingShape" mc:Ignorable="w14 w15 w16se w16cid w16 w16cex w16sdtdh wp14">
   <w:p>
     <w:pPr>
@@ -3950,26 +4036,6 @@
 </file>
 
 <file path=word/header1.xml><?xml version="1.0" encoding="utf-8"?>
-<w:hdr xmlns:wpc="http://schemas.microsoft.com/office/word/2010/wordprocessingCanvas" xmlns:cx="http://schemas.microsoft.com/office/drawing/2014/chartex" xmlns:cx1="http://schemas.microsoft.com/office/drawing/2015/9/8/chartex" xmlns:cx2="http://schemas.microsoft.com/office/drawing/2015/10/21/chartex" xmlns:cx3="http://schemas.microsoft.com/office/drawing/2016/5/9/chartex" xmlns:cx4="http://schemas.microsoft.com/office/drawing/2016/5/10/chartex" xmlns:cx5="http://schemas.microsoft.com/office/drawing/2016/5/11/chartex" xmlns:cx6="http://schemas.microsoft.com/office/drawing/2016/5/12/chartex" xmlns:cx7="http://schemas.microsoft.com/office/drawing/2016/5/13/chartex" xmlns:cx8="http://schemas.microsoft.com/office/drawing/2016/5/14/chartex" xmlns:mc="http://schemas.openxmlformats.org/markup-compatibility/2006" xmlns:aink="http://schemas.microsoft.com/office/drawing/2016/ink" xmlns:am3d="http://schemas.microsoft.com/office/drawing/2017/model3d" xmlns:o="urn:schemas-microsoft-com:office:office" xmlns:oel="http://schemas.microsoft.com/office/2019/extlst" xmlns:r="http://schemas.openxmlformats.org/officeDocument/2006/relationships" xmlns:m="http://schemas.openxmlformats.org/officeDocument/2006/math" xmlns:v="urn:schemas-microsoft-com:vml" xmlns:wp14="http://schemas.microsoft.com/office/word/2010/wordprocessingDrawing" xmlns:wp="http://schemas.openxmlformats.org/drawingml/2006/wordprocessingDrawing" xmlns:w10="urn:schemas-microsoft-com:office:word" xmlns:w="http://schemas.openxmlformats.org/wordprocessingml/2006/main" xmlns:w14="http://schemas.microsoft.com/office/word/2010/wordml" xmlns:w15="http://schemas.microsoft.com/office/word/2012/wordml" xmlns:w16cex="http://schemas.microsoft.com/office/word/2018/wordml/cex" xmlns:w16cid="http://schemas.microsoft.com/office/word/2016/wordml/cid" xmlns:w16="http://schemas.microsoft.com/office/word/2018/wordml" xmlns:w16sdtdh="http://schemas.microsoft.com/office/word/2020/wordml/sdtdatahash" xmlns:w16se="http://schemas.microsoft.com/office/word/2015/wordml/symex" xmlns:wpg="http://schemas.microsoft.com/office/word/2010/wordprocessingGroup" xmlns:wpi="http://schemas.microsoft.com/office/word/2010/wordprocessingInk" xmlns:wne="http://schemas.microsoft.com/office/word/2006/wordml" xmlns:wps="http://schemas.microsoft.com/office/word/2010/wordprocessingShape" mc:Ignorable="w14 w15 w16se w16cid w16 w16cex w16sdtdh wp14">
-  <w:p>
-    <w:pPr>
-      <w:pStyle w:val="Kopfzeile"/>
-    </w:pPr>
-  </w:p>
-</w:hdr>
-</file>
-
-<file path=word/header2.xml><?xml version="1.0" encoding="utf-8"?>
-<w:hdr xmlns:wpc="http://schemas.microsoft.com/office/word/2010/wordprocessingCanvas" xmlns:cx="http://schemas.microsoft.com/office/drawing/2014/chartex" xmlns:cx1="http://schemas.microsoft.com/office/drawing/2015/9/8/chartex" xmlns:cx2="http://schemas.microsoft.com/office/drawing/2015/10/21/chartex" xmlns:cx3="http://schemas.microsoft.com/office/drawing/2016/5/9/chartex" xmlns:cx4="http://schemas.microsoft.com/office/drawing/2016/5/10/chartex" xmlns:cx5="http://schemas.microsoft.com/office/drawing/2016/5/11/chartex" xmlns:cx6="http://schemas.microsoft.com/office/drawing/2016/5/12/chartex" xmlns:cx7="http://schemas.microsoft.com/office/drawing/2016/5/13/chartex" xmlns:cx8="http://schemas.microsoft.com/office/drawing/2016/5/14/chartex" xmlns:mc="http://schemas.openxmlformats.org/markup-compatibility/2006" xmlns:aink="http://schemas.microsoft.com/office/drawing/2016/ink" xmlns:am3d="http://schemas.microsoft.com/office/drawing/2017/model3d" xmlns:o="urn:schemas-microsoft-com:office:office" xmlns:oel="http://schemas.microsoft.com/office/2019/extlst" xmlns:r="http://schemas.openxmlformats.org/officeDocument/2006/relationships" xmlns:m="http://schemas.openxmlformats.org/officeDocument/2006/math" xmlns:v="urn:schemas-microsoft-com:vml" xmlns:wp14="http://schemas.microsoft.com/office/word/2010/wordprocessingDrawing" xmlns:wp="http://schemas.openxmlformats.org/drawingml/2006/wordprocessingDrawing" xmlns:w10="urn:schemas-microsoft-com:office:word" xmlns:w="http://schemas.openxmlformats.org/wordprocessingml/2006/main" xmlns:w14="http://schemas.microsoft.com/office/word/2010/wordml" xmlns:w15="http://schemas.microsoft.com/office/word/2012/wordml" xmlns:w16cex="http://schemas.microsoft.com/office/word/2018/wordml/cex" xmlns:w16cid="http://schemas.microsoft.com/office/word/2016/wordml/cid" xmlns:w16="http://schemas.microsoft.com/office/word/2018/wordml" xmlns:w16sdtdh="http://schemas.microsoft.com/office/word/2020/wordml/sdtdatahash" xmlns:w16se="http://schemas.microsoft.com/office/word/2015/wordml/symex" xmlns:wpg="http://schemas.microsoft.com/office/word/2010/wordprocessingGroup" xmlns:wpi="http://schemas.microsoft.com/office/word/2010/wordprocessingInk" xmlns:wne="http://schemas.microsoft.com/office/word/2006/wordml" xmlns:wps="http://schemas.microsoft.com/office/word/2010/wordprocessingShape" mc:Ignorable="w14 w15 w16se w16cid w16 w16cex w16sdtdh wp14">
-  <w:p>
-    <w:pPr>
-      <w:pStyle w:val="Kopfzeile"/>
-    </w:pPr>
-  </w:p>
-</w:hdr>
-</file>
-
-<file path=word/header3.xml><?xml version="1.0" encoding="utf-8"?>
 <w:hdr xmlns:wpc="http://schemas.microsoft.com/office/word/2010/wordprocessingCanvas" xmlns:cx="http://schemas.microsoft.com/office/drawing/2014/chartex" xmlns:cx1="http://schemas.microsoft.com/office/drawing/2015/9/8/chartex" xmlns:cx2="http://schemas.microsoft.com/office/drawing/2015/10/21/chartex" xmlns:cx3="http://schemas.microsoft.com/office/drawing/2016/5/9/chartex" xmlns:cx4="http://schemas.microsoft.com/office/drawing/2016/5/10/chartex" xmlns:cx5="http://schemas.microsoft.com/office/drawing/2016/5/11/chartex" xmlns:cx6="http://schemas.microsoft.com/office/drawing/2016/5/12/chartex" xmlns:cx7="http://schemas.microsoft.com/office/drawing/2016/5/13/chartex" xmlns:cx8="http://schemas.microsoft.com/office/drawing/2016/5/14/chartex" xmlns:mc="http://schemas.openxmlformats.org/markup-compatibility/2006" xmlns:aink="http://schemas.microsoft.com/office/drawing/2016/ink" xmlns:am3d="http://schemas.microsoft.com/office/drawing/2017/model3d" xmlns:o="urn:schemas-microsoft-com:office:office" xmlns:oel="http://schemas.microsoft.com/office/2019/extlst" xmlns:r="http://schemas.openxmlformats.org/officeDocument/2006/relationships" xmlns:m="http://schemas.openxmlformats.org/officeDocument/2006/math" xmlns:v="urn:schemas-microsoft-com:vml" xmlns:wp14="http://schemas.microsoft.com/office/word/2010/wordprocessingDrawing" xmlns:wp="http://schemas.openxmlformats.org/drawingml/2006/wordprocessingDrawing" xmlns:w10="urn:schemas-microsoft-com:office:word" xmlns:w="http://schemas.openxmlformats.org/wordprocessingml/2006/main" xmlns:w14="http://schemas.microsoft.com/office/word/2010/wordml" xmlns:w15="http://schemas.microsoft.com/office/word/2012/wordml" xmlns:w16cex="http://schemas.microsoft.com/office/word/2018/wordml/cex" xmlns:w16cid="http://schemas.microsoft.com/office/word/2016/wordml/cid" xmlns:w16="http://schemas.microsoft.com/office/word/2018/wordml" xmlns:w16sdtdh="http://schemas.microsoft.com/office/word/2020/wordml/sdtdatahash" xmlns:w16se="http://schemas.microsoft.com/office/word/2015/wordml/symex" xmlns:wpg="http://schemas.microsoft.com/office/word/2010/wordprocessingGroup" xmlns:wpi="http://schemas.microsoft.com/office/word/2010/wordprocessingInk" xmlns:wne="http://schemas.microsoft.com/office/word/2006/wordml" xmlns:wps="http://schemas.microsoft.com/office/word/2010/wordprocessingShape" mc:Ignorable="w14 w15 w16se w16cid w16 w16cex w16sdtdh wp14">
   <w:p>
     <w:pPr>
@@ -5826,8 +5892,12 @@
 </file>
 
 <file path=customXml/item1.xml><?xml version="1.0" encoding="utf-8"?>
-<ct:contentTypeSchema xmlns:ct="http://schemas.microsoft.com/office/2006/metadata/contentType" xmlns:ma="http://schemas.microsoft.com/office/2006/metadata/properties/metaAttributes" ct:_="" ma:_="" ma:contentTypeName="Document" ma:contentTypeID="0x010100C5F61E87F4BC7F45A78F43217C6DBD65" ma:contentTypeVersion="15" ma:contentTypeDescription="Create a new document." ma:contentTypeScope="" ma:versionID="236e5c4e28db08b880ed64c4d1dc602b">
-  <xsd:schema xmlns:xsd="http://www.w3.org/2001/XMLSchema" xmlns:xs="http://www.w3.org/2001/XMLSchema" xmlns:p="http://schemas.microsoft.com/office/2006/metadata/properties" xmlns:ns2="bd8a7863-124a-4c4e-bde3-c6b6be73c304" xmlns:ns3="ca7ed56c-5223-4565-918f-d1925b7db60b" targetNamespace="http://schemas.microsoft.com/office/2006/metadata/properties" ma:root="true" ma:fieldsID="4e00ce77465cad3eaa5fdd13cc647984" ns2:_="" ns3:_="">
+<b:Sources xmlns:b="http://schemas.openxmlformats.org/officeDocument/2006/bibliography" xmlns="http://schemas.openxmlformats.org/officeDocument/2006/bibliography" SelectedStyle="\APASixthEditionOfficeOnline.xsl" StyleName="APA" Version="6"/>
+</file>
+
+<file path=customXml/item2.xml><?xml version="1.0" encoding="utf-8"?>
+<ct:contentTypeSchema xmlns:ct="http://schemas.microsoft.com/office/2006/metadata/contentType" xmlns:ma="http://schemas.microsoft.com/office/2006/metadata/properties/metaAttributes" ct:_="" ma:_="" ma:contentTypeName="Document" ma:contentTypeID="0x010100C5F61E87F4BC7F45A78F43217C6DBD65" ma:contentTypeVersion="16" ma:contentTypeDescription="Create a new document." ma:contentTypeScope="" ma:versionID="a1ef90c08106ea66aa6e3eff54cdcef6">
+  <xsd:schema xmlns:xsd="http://www.w3.org/2001/XMLSchema" xmlns:xs="http://www.w3.org/2001/XMLSchema" xmlns:p="http://schemas.microsoft.com/office/2006/metadata/properties" xmlns:ns2="bd8a7863-124a-4c4e-bde3-c6b6be73c304" xmlns:ns3="ca7ed56c-5223-4565-918f-d1925b7db60b" targetNamespace="http://schemas.microsoft.com/office/2006/metadata/properties" ma:root="true" ma:fieldsID="4ab04f07f900ce2e1000674895f555da" ns2:_="" ns3:_="">
     <xsd:import namespace="bd8a7863-124a-4c4e-bde3-c6b6be73c304"/>
     <xsd:import namespace="ca7ed56c-5223-4565-918f-d1925b7db60b"/>
     <xsd:element name="properties">
@@ -5850,6 +5920,7 @@
                 <xsd:element ref="ns2:MediaServiceKeyPoints" minOccurs="0"/>
                 <xsd:element ref="ns2:lcf76f155ced4ddcb4097134ff3c332f" minOccurs="0"/>
                 <xsd:element ref="ns3:TaxCatchAll" minOccurs="0"/>
+                <xsd:element ref="ns2:MediaServiceObjectDetectorVersions" minOccurs="0"/>
               </xsd:all>
             </xsd:complexType>
           </xsd:element>
@@ -5920,6 +5991,11 @@
           <xsd:element ref="pc:Terms" minOccurs="0" maxOccurs="1"/>
         </xsd:sequence>
       </xsd:complexType>
+    </xsd:element>
+    <xsd:element name="MediaServiceObjectDetectorVersions" ma:index="23" nillable="true" ma:displayName="MediaServiceObjectDetectorVersions" ma:hidden="true" ma:indexed="true" ma:internalName="MediaServiceObjectDetectorVersions" ma:readOnly="true">
+      <xsd:simpleType>
+        <xsd:restriction base="dms:Text"/>
+      </xsd:simpleType>
     </xsd:element>
   </xsd:schema>
   <xsd:schema xmlns:xsd="http://www.w3.org/2001/XMLSchema" xmlns:xs="http://www.w3.org/2001/XMLSchema" xmlns:dms="http://schemas.microsoft.com/office/2006/documentManagement/types" xmlns:pc="http://schemas.microsoft.com/office/infopath/2007/PartnerControls" targetNamespace="ca7ed56c-5223-4565-918f-d1925b7db60b" elementFormDefault="qualified">
@@ -6062,11 +6138,16 @@
 </ct:contentTypeSchema>
 </file>
 
-<file path=customXml/item2.xml><?xml version="1.0" encoding="utf-8"?>
-<b:Sources xmlns:b="http://schemas.openxmlformats.org/officeDocument/2006/bibliography" xmlns="http://schemas.openxmlformats.org/officeDocument/2006/bibliography" SelectedStyle="\APASixthEditionOfficeOnline.xsl" StyleName="APA" Version="6"/>
+<file path=customXml/item3.xml><?xml version="1.0" encoding="utf-8"?>
+<?mso-contentType ?>
+<FormTemplates xmlns="http://schemas.microsoft.com/sharepoint/v3/contenttype/forms">
+  <Display>DocumentLibraryForm</Display>
+  <Edit>DocumentLibraryForm</Edit>
+  <New>DocumentLibraryForm</New>
+</FormTemplates>
 </file>
 
-<file path=customXml/item3.xml><?xml version="1.0" encoding="utf-8"?>
+<file path=customXml/item4.xml><?xml version="1.0" encoding="utf-8"?>
 <p:properties xmlns:p="http://schemas.microsoft.com/office/2006/metadata/properties" xmlns:xsi="http://www.w3.org/2001/XMLSchema-instance" xmlns:pc="http://schemas.microsoft.com/office/infopath/2007/PartnerControls">
   <documentManagement>
     <lcf76f155ced4ddcb4097134ff3c332f xmlns="bd8a7863-124a-4c4e-bde3-c6b6be73c304">
@@ -6077,20 +6158,7 @@
 </p:properties>
 </file>
 
-<file path=customXml/item4.xml><?xml version="1.0" encoding="utf-8"?>
-<?mso-contentType ?>
-<FormTemplates xmlns="http://schemas.microsoft.com/sharepoint/v3/contenttype/forms">
-  <Display>DocumentLibraryForm</Display>
-  <Edit>DocumentLibraryForm</Edit>
-  <New>DocumentLibraryForm</New>
-</FormTemplates>
-</file>
-
 <file path=customXml/itemProps1.xml><?xml version="1.0" encoding="utf-8"?>
-<ds:datastoreItem xmlns:ds="http://schemas.openxmlformats.org/officeDocument/2006/customXml" ds:itemID="{203584B8-91DD-4968-8547-E66721626596}"/>
-</file>
-
-<file path=customXml/itemProps2.xml><?xml version="1.0" encoding="utf-8"?>
 <ds:datastoreItem xmlns:ds="http://schemas.openxmlformats.org/officeDocument/2006/customXml" ds:itemID="{A72BCE75-AF7D-4298-AD5F-2B3BA2305B7A}">
   <ds:schemaRefs>
     <ds:schemaRef ds:uri="http://schemas.openxmlformats.org/officeDocument/2006/bibliography"/>
@@ -6098,7 +6166,19 @@
 </ds:datastoreItem>
 </file>
 
+<file path=customXml/itemProps2.xml><?xml version="1.0" encoding="utf-8"?>
+<ds:datastoreItem xmlns:ds="http://schemas.openxmlformats.org/officeDocument/2006/customXml" ds:itemID="{08462204-49C4-4ED7-8E3E-BB4B18B8E312}"/>
+</file>
+
 <file path=customXml/itemProps3.xml><?xml version="1.0" encoding="utf-8"?>
+<ds:datastoreItem xmlns:ds="http://schemas.openxmlformats.org/officeDocument/2006/customXml" ds:itemID="{9D10B21C-9D40-483A-9883-7D3CD73EB9D0}">
+  <ds:schemaRefs>
+    <ds:schemaRef ds:uri="http://schemas.microsoft.com/sharepoint/v3/contenttype/forms"/>
+  </ds:schemaRefs>
+</ds:datastoreItem>
+</file>
+
+<file path=customXml/itemProps4.xml><?xml version="1.0" encoding="utf-8"?>
 <ds:datastoreItem xmlns:ds="http://schemas.openxmlformats.org/officeDocument/2006/customXml" ds:itemID="{30EE0F8D-A82B-434C-AD9B-9B532F11FF70}">
   <ds:schemaRefs>
     <ds:schemaRef ds:uri="http://schemas.microsoft.com/office/2006/metadata/properties"/>
@@ -6107,12 +6187,4 @@
     <ds:schemaRef ds:uri="ca7ed56c-5223-4565-918f-d1925b7db60b"/>
   </ds:schemaRefs>
 </ds:datastoreItem>
-</file>
-
-<file path=customXml/itemProps4.xml><?xml version="1.0" encoding="utf-8"?>
-<ds:datastoreItem xmlns:ds="http://schemas.openxmlformats.org/officeDocument/2006/customXml" ds:itemID="{9D10B21C-9D40-483A-9883-7D3CD73EB9D0}">
-  <ds:schemaRefs>
-    <ds:schemaRef ds:uri="http://schemas.microsoft.com/sharepoint/v3/contenttype/forms"/>
-  </ds:schemaRefs>
-</ds:datastoreItem>
 </file>
</xml_diff>